<commit_message>
Actualización matriz de trazabilidad
</commit_message>
<xml_diff>
--- a/Desarrollo/ARSS/Analisis/ARSS-MT.docx
+++ b/Desarrollo/ARSS/Analisis/ARSS-MT.docx
@@ -1901,8 +1901,6 @@
           <w:sz w:val="24"/>
         </w:rPr>
       </w:pPr>
-      <w:bookmarkStart w:id="0" w:name="_GoBack"/>
-      <w:bookmarkEnd w:id="0"/>
     </w:p>
     <w:p>
       <w:pPr>
@@ -3671,6 +3669,158 @@
         <w:spacing w:after="200" w:line="276" w:lineRule="auto"/>
         <w:jc w:val="both"/>
         <w:rPr>
+          <w:color w:val="auto"/>
+        </w:rPr>
+      </w:pPr>
+    </w:p>
+    <w:p>
+      <w:pPr>
+        <w:widowControl/>
+        <w:spacing w:after="200" w:line="276" w:lineRule="auto"/>
+        <w:jc w:val="both"/>
+        <w:rPr>
+          <w:color w:val="auto"/>
+        </w:rPr>
+      </w:pPr>
+    </w:p>
+    <w:p>
+      <w:pPr>
+        <w:widowControl/>
+        <w:spacing w:after="200" w:line="276" w:lineRule="auto"/>
+        <w:jc w:val="both"/>
+        <w:rPr>
+          <w:color w:val="auto"/>
+        </w:rPr>
+      </w:pPr>
+    </w:p>
+    <w:p>
+      <w:pPr>
+        <w:widowControl/>
+        <w:spacing w:after="200" w:line="276" w:lineRule="auto"/>
+        <w:jc w:val="both"/>
+        <w:rPr>
+          <w:color w:val="auto"/>
+        </w:rPr>
+      </w:pPr>
+    </w:p>
+    <w:p>
+      <w:pPr>
+        <w:widowControl/>
+        <w:spacing w:after="200" w:line="276" w:lineRule="auto"/>
+        <w:jc w:val="both"/>
+        <w:rPr>
+          <w:color w:val="auto"/>
+        </w:rPr>
+      </w:pPr>
+    </w:p>
+    <w:p>
+      <w:pPr>
+        <w:widowControl/>
+        <w:spacing w:after="200" w:line="276" w:lineRule="auto"/>
+        <w:jc w:val="both"/>
+        <w:rPr>
+          <w:color w:val="auto"/>
+        </w:rPr>
+      </w:pPr>
+    </w:p>
+    <w:p>
+      <w:pPr>
+        <w:widowControl/>
+        <w:spacing w:after="200" w:line="276" w:lineRule="auto"/>
+        <w:jc w:val="both"/>
+        <w:rPr>
+          <w:color w:val="auto"/>
+        </w:rPr>
+      </w:pPr>
+    </w:p>
+    <w:p>
+      <w:pPr>
+        <w:widowControl/>
+        <w:spacing w:after="200" w:line="276" w:lineRule="auto"/>
+        <w:jc w:val="both"/>
+        <w:rPr>
+          <w:color w:val="auto"/>
+        </w:rPr>
+      </w:pPr>
+    </w:p>
+    <w:p>
+      <w:pPr>
+        <w:widowControl/>
+        <w:spacing w:after="200" w:line="276" w:lineRule="auto"/>
+        <w:jc w:val="both"/>
+        <w:rPr>
+          <w:color w:val="auto"/>
+        </w:rPr>
+      </w:pPr>
+    </w:p>
+    <w:p>
+      <w:pPr>
+        <w:widowControl/>
+        <w:spacing w:after="200" w:line="276" w:lineRule="auto"/>
+        <w:jc w:val="both"/>
+        <w:rPr>
+          <w:color w:val="auto"/>
+        </w:rPr>
+      </w:pPr>
+    </w:p>
+    <w:p>
+      <w:pPr>
+        <w:widowControl/>
+        <w:spacing w:after="200" w:line="276" w:lineRule="auto"/>
+        <w:jc w:val="both"/>
+        <w:rPr>
+          <w:color w:val="auto"/>
+        </w:rPr>
+      </w:pPr>
+    </w:p>
+    <w:p>
+      <w:pPr>
+        <w:widowControl/>
+        <w:spacing w:after="200" w:line="276" w:lineRule="auto"/>
+        <w:jc w:val="both"/>
+        <w:rPr>
+          <w:color w:val="auto"/>
+        </w:rPr>
+      </w:pPr>
+    </w:p>
+    <w:p>
+      <w:pPr>
+        <w:widowControl/>
+        <w:spacing w:after="200" w:line="276" w:lineRule="auto"/>
+        <w:jc w:val="both"/>
+        <w:rPr>
+          <w:color w:val="auto"/>
+        </w:rPr>
+      </w:pPr>
+    </w:p>
+    <w:p>
+      <w:pPr>
+        <w:widowControl/>
+        <w:spacing w:after="200" w:line="276" w:lineRule="auto"/>
+        <w:jc w:val="both"/>
+        <w:rPr>
+          <w:color w:val="auto"/>
+        </w:rPr>
+      </w:pPr>
+    </w:p>
+    <w:p>
+      <w:pPr>
+        <w:widowControl/>
+        <w:spacing w:after="200" w:line="276" w:lineRule="auto"/>
+        <w:jc w:val="both"/>
+        <w:rPr>
+          <w:color w:val="auto"/>
+        </w:rPr>
+      </w:pPr>
+      <w:bookmarkStart w:id="0" w:name="_GoBack"/>
+      <w:bookmarkEnd w:id="0"/>
+    </w:p>
+    <w:p>
+      <w:pPr>
+        <w:widowControl/>
+        <w:spacing w:after="200" w:line="276" w:lineRule="auto"/>
+        <w:jc w:val="both"/>
+        <w:rPr>
           <w:rFonts w:ascii="Arial" w:hAnsi="Arial" w:cs="Arial"/>
           <w:b/>
           <w:color w:val="auto"/>
@@ -3684,23 +3834,26 @@
           <w:color w:val="auto"/>
           <w:sz w:val="24"/>
         </w:rPr>
+        <w:lastRenderedPageBreak/>
         <w:t>MATRIZ CASOS DE USO VS CLASES</w:t>
       </w:r>
     </w:p>
     <w:tbl>
       <w:tblPr>
         <w:tblStyle w:val="Tablaconcuadrcula"/>
-        <w:tblW w:w="9350" w:type="dxa"/>
+        <w:tblW w:w="9363" w:type="dxa"/>
+        <w:tblLayout w:type="fixed"/>
         <w:tblLook w:val="04A0" w:firstRow="1" w:lastRow="0" w:firstColumn="1" w:lastColumn="0" w:noHBand="0" w:noVBand="1"/>
       </w:tblPr>
       <w:tblGrid>
+        <w:gridCol w:w="1555"/>
         <w:gridCol w:w="867"/>
-        <w:gridCol w:w="1151"/>
-        <w:gridCol w:w="1274"/>
-        <w:gridCol w:w="1772"/>
-        <w:gridCol w:w="1321"/>
-        <w:gridCol w:w="1196"/>
-        <w:gridCol w:w="1769"/>
+        <w:gridCol w:w="991"/>
+        <w:gridCol w:w="1378"/>
+        <w:gridCol w:w="1027"/>
+        <w:gridCol w:w="1027"/>
+        <w:gridCol w:w="931"/>
+        <w:gridCol w:w="1587"/>
       </w:tblGrid>
       <w:tr>
         <w:trPr>
@@ -3708,7 +3861,7 @@
         </w:trPr>
         <w:tc>
           <w:tcPr>
-            <w:tcW w:w="944" w:type="dxa"/>
+            <w:tcW w:w="1555" w:type="dxa"/>
           </w:tcPr>
           <w:p>
             <w:pPr>
@@ -3723,7 +3876,7 @@
         </w:tc>
         <w:tc>
           <w:tcPr>
-            <w:tcW w:w="1242" w:type="dxa"/>
+            <w:tcW w:w="867" w:type="dxa"/>
             <w:shd w:val="clear" w:color="auto" w:fill="9CC2E5" w:themeFill="accent1" w:themeFillTint="99"/>
           </w:tcPr>
           <w:p>
@@ -3733,13 +3886,15 @@
               <w:jc w:val="center"/>
               <w:rPr>
                 <w:color w:val="auto"/>
-              </w:rPr>
-            </w:pPr>
-            <w:r>
-              <w:rPr>
-                <w:rFonts w:ascii="Arial" w:hAnsi="Arial" w:cs="Arial"/>
-                <w:sz w:val="22"/>
-                <w:szCs w:val="22"/>
+                <w:sz w:val="18"/>
+                <w:szCs w:val="18"/>
+              </w:rPr>
+            </w:pPr>
+            <w:r>
+              <w:rPr>
+                <w:rFonts w:ascii="Arial" w:hAnsi="Arial" w:cs="Arial"/>
+                <w:sz w:val="18"/>
+                <w:szCs w:val="18"/>
               </w:rPr>
               <w:t>Cliente</w:t>
             </w:r>
@@ -3747,7 +3902,7 @@
         </w:tc>
         <w:tc>
           <w:tcPr>
-            <w:tcW w:w="1374" w:type="dxa"/>
+            <w:tcW w:w="991" w:type="dxa"/>
             <w:shd w:val="clear" w:color="auto" w:fill="9CC2E5" w:themeFill="accent1" w:themeFillTint="99"/>
           </w:tcPr>
           <w:p>
@@ -3757,15 +3912,15 @@
               <w:jc w:val="center"/>
               <w:rPr>
                 <w:rFonts w:ascii="Arial" w:hAnsi="Arial" w:cs="Arial"/>
-                <w:sz w:val="22"/>
-                <w:szCs w:val="22"/>
-              </w:rPr>
-            </w:pPr>
-            <w:r>
-              <w:rPr>
-                <w:rFonts w:ascii="Arial" w:hAnsi="Arial" w:cs="Arial"/>
-                <w:sz w:val="22"/>
-                <w:szCs w:val="22"/>
+                <w:sz w:val="18"/>
+                <w:szCs w:val="18"/>
+              </w:rPr>
+            </w:pPr>
+            <w:r>
+              <w:rPr>
+                <w:rFonts w:ascii="Arial" w:hAnsi="Arial" w:cs="Arial"/>
+                <w:sz w:val="18"/>
+                <w:szCs w:val="18"/>
               </w:rPr>
               <w:t>Servicio</w:t>
             </w:r>
@@ -3773,7 +3928,7 @@
         </w:tc>
         <w:tc>
           <w:tcPr>
-            <w:tcW w:w="1912" w:type="dxa"/>
+            <w:tcW w:w="1378" w:type="dxa"/>
             <w:shd w:val="clear" w:color="auto" w:fill="9CC2E5" w:themeFill="accent1" w:themeFillTint="99"/>
           </w:tcPr>
           <w:p>
@@ -3781,15 +3936,15 @@
               <w:jc w:val="center"/>
               <w:rPr>
                 <w:rFonts w:ascii="Arial" w:hAnsi="Arial" w:cs="Arial"/>
-                <w:sz w:val="22"/>
-                <w:szCs w:val="22"/>
-              </w:rPr>
-            </w:pPr>
-            <w:r>
-              <w:rPr>
-                <w:rFonts w:ascii="Arial" w:hAnsi="Arial" w:cs="Arial"/>
-                <w:sz w:val="22"/>
-                <w:szCs w:val="22"/>
+                <w:sz w:val="18"/>
+                <w:szCs w:val="18"/>
+              </w:rPr>
+            </w:pPr>
+            <w:r>
+              <w:rPr>
+                <w:rFonts w:ascii="Arial" w:hAnsi="Arial" w:cs="Arial"/>
+                <w:sz w:val="18"/>
+                <w:szCs w:val="18"/>
               </w:rPr>
               <w:t>Especialista</w:t>
             </w:r>
@@ -3797,7 +3952,7 @@
         </w:tc>
         <w:tc>
           <w:tcPr>
-            <w:tcW w:w="1425" w:type="dxa"/>
+            <w:tcW w:w="1027" w:type="dxa"/>
             <w:shd w:val="clear" w:color="auto" w:fill="9CC2E5" w:themeFill="accent1" w:themeFillTint="99"/>
           </w:tcPr>
           <w:p>
@@ -3805,15 +3960,15 @@
               <w:jc w:val="center"/>
               <w:rPr>
                 <w:rFonts w:ascii="Arial" w:hAnsi="Arial" w:cs="Arial"/>
-                <w:sz w:val="22"/>
-                <w:szCs w:val="22"/>
-              </w:rPr>
-            </w:pPr>
-            <w:r>
-              <w:rPr>
-                <w:rFonts w:ascii="Arial" w:hAnsi="Arial" w:cs="Arial"/>
-                <w:sz w:val="22"/>
-                <w:szCs w:val="22"/>
+                <w:sz w:val="18"/>
+                <w:szCs w:val="18"/>
+              </w:rPr>
+            </w:pPr>
+            <w:r>
+              <w:rPr>
+                <w:rFonts w:ascii="Arial" w:hAnsi="Arial" w:cs="Arial"/>
+                <w:sz w:val="18"/>
+                <w:szCs w:val="18"/>
               </w:rPr>
               <w:t>Reserva</w:t>
             </w:r>
@@ -3821,7 +3976,7 @@
         </w:tc>
         <w:tc>
           <w:tcPr>
-            <w:tcW w:w="1290" w:type="dxa"/>
+            <w:tcW w:w="1027" w:type="dxa"/>
             <w:shd w:val="clear" w:color="auto" w:fill="9CC2E5" w:themeFill="accent1" w:themeFillTint="99"/>
           </w:tcPr>
           <w:p>
@@ -3829,15 +3984,57 @@
               <w:jc w:val="center"/>
               <w:rPr>
                 <w:rFonts w:ascii="Arial" w:hAnsi="Arial" w:cs="Arial"/>
-                <w:sz w:val="22"/>
-                <w:szCs w:val="22"/>
-              </w:rPr>
-            </w:pPr>
-            <w:r>
-              <w:rPr>
-                <w:rFonts w:ascii="Arial" w:hAnsi="Arial" w:cs="Arial"/>
-                <w:sz w:val="22"/>
-                <w:szCs w:val="22"/>
+                <w:sz w:val="18"/>
+                <w:szCs w:val="18"/>
+              </w:rPr>
+            </w:pPr>
+            <w:r>
+              <w:rPr>
+                <w:rFonts w:ascii="Arial" w:hAnsi="Arial" w:cs="Arial"/>
+                <w:sz w:val="18"/>
+                <w:szCs w:val="18"/>
+              </w:rPr>
+              <w:t>Detalle</w:t>
+            </w:r>
+          </w:p>
+          <w:p>
+            <w:pPr>
+              <w:jc w:val="center"/>
+              <w:rPr>
+                <w:rFonts w:ascii="Arial" w:hAnsi="Arial" w:cs="Arial"/>
+                <w:sz w:val="18"/>
+                <w:szCs w:val="18"/>
+              </w:rPr>
+            </w:pPr>
+            <w:r>
+              <w:rPr>
+                <w:rFonts w:ascii="Arial" w:hAnsi="Arial" w:cs="Arial"/>
+                <w:sz w:val="18"/>
+                <w:szCs w:val="18"/>
+              </w:rPr>
+              <w:t xml:space="preserve">Reserva </w:t>
+            </w:r>
+          </w:p>
+        </w:tc>
+        <w:tc>
+          <w:tcPr>
+            <w:tcW w:w="931" w:type="dxa"/>
+            <w:shd w:val="clear" w:color="auto" w:fill="9CC2E5" w:themeFill="accent1" w:themeFillTint="99"/>
+          </w:tcPr>
+          <w:p>
+            <w:pPr>
+              <w:jc w:val="center"/>
+              <w:rPr>
+                <w:rFonts w:ascii="Arial" w:hAnsi="Arial" w:cs="Arial"/>
+                <w:sz w:val="18"/>
+                <w:szCs w:val="18"/>
+              </w:rPr>
+            </w:pPr>
+            <w:r>
+              <w:rPr>
+                <w:rFonts w:ascii="Arial" w:hAnsi="Arial" w:cs="Arial"/>
+                <w:sz w:val="18"/>
+                <w:szCs w:val="18"/>
               </w:rPr>
               <w:t>Horario</w:t>
             </w:r>
@@ -3845,7 +4042,7 @@
         </w:tc>
         <w:tc>
           <w:tcPr>
-            <w:tcW w:w="1163" w:type="dxa"/>
+            <w:tcW w:w="1587" w:type="dxa"/>
             <w:shd w:val="clear" w:color="auto" w:fill="9CC2E5" w:themeFill="accent1" w:themeFillTint="99"/>
           </w:tcPr>
           <w:p>
@@ -3853,15 +4050,15 @@
               <w:jc w:val="center"/>
               <w:rPr>
                 <w:rFonts w:ascii="Arial" w:hAnsi="Arial" w:cs="Arial"/>
-                <w:sz w:val="22"/>
-                <w:szCs w:val="22"/>
-              </w:rPr>
-            </w:pPr>
-            <w:r>
-              <w:rPr>
-                <w:rFonts w:ascii="Arial" w:hAnsi="Arial" w:cs="Arial"/>
-                <w:sz w:val="22"/>
-                <w:szCs w:val="22"/>
+                <w:sz w:val="18"/>
+                <w:szCs w:val="18"/>
+              </w:rPr>
+            </w:pPr>
+            <w:r>
+              <w:rPr>
+                <w:rFonts w:ascii="Arial" w:hAnsi="Arial" w:cs="Arial"/>
+                <w:sz w:val="18"/>
+                <w:szCs w:val="18"/>
               </w:rPr>
               <w:t>Establecimiento</w:t>
             </w:r>
@@ -3874,31 +4071,29 @@
         </w:trPr>
         <w:tc>
           <w:tcPr>
-            <w:tcW w:w="944" w:type="dxa"/>
+            <w:tcW w:w="1555" w:type="dxa"/>
             <w:shd w:val="clear" w:color="auto" w:fill="F7CAAC" w:themeFill="accent2" w:themeFillTint="66"/>
           </w:tcPr>
           <w:p>
             <w:pPr>
               <w:widowControl/>
               <w:spacing w:after="200" w:line="276" w:lineRule="auto"/>
-              <w:jc w:val="center"/>
-              <w:rPr>
-                <w:color w:val="auto"/>
-              </w:rPr>
-            </w:pPr>
-            <w:r>
-              <w:rPr>
-                <w:rFonts w:ascii="Arial" w:hAnsi="Arial" w:cs="Arial"/>
-                <w:sz w:val="22"/>
-                <w:szCs w:val="22"/>
-              </w:rPr>
-              <w:t>CU1</w:t>
-            </w:r>
-          </w:p>
-        </w:tc>
-        <w:tc>
-          <w:tcPr>
-            <w:tcW w:w="1242" w:type="dxa"/>
+              <w:jc w:val="both"/>
+              <w:rPr>
+                <w:color w:val="auto"/>
+              </w:rPr>
+            </w:pPr>
+            <w:r>
+              <w:rPr>
+                <w:color w:val="auto"/>
+              </w:rPr>
+              <w:t>Registrar Cliente</w:t>
+            </w:r>
+          </w:p>
+        </w:tc>
+        <w:tc>
+          <w:tcPr>
+            <w:tcW w:w="867" w:type="dxa"/>
           </w:tcPr>
           <w:p>
             <w:pPr>
@@ -3919,67 +4114,82 @@
         </w:tc>
         <w:tc>
           <w:tcPr>
-            <w:tcW w:w="1374" w:type="dxa"/>
-          </w:tcPr>
-          <w:p>
-            <w:pPr>
-              <w:widowControl/>
-              <w:spacing w:after="200" w:line="276" w:lineRule="auto"/>
-              <w:jc w:val="center"/>
-              <w:rPr>
-                <w:color w:val="auto"/>
-              </w:rPr>
-            </w:pPr>
-          </w:p>
-        </w:tc>
-        <w:tc>
-          <w:tcPr>
-            <w:tcW w:w="1912" w:type="dxa"/>
-          </w:tcPr>
-          <w:p>
-            <w:pPr>
-              <w:widowControl/>
-              <w:spacing w:after="200" w:line="276" w:lineRule="auto"/>
-              <w:jc w:val="center"/>
-              <w:rPr>
-                <w:color w:val="auto"/>
-              </w:rPr>
-            </w:pPr>
-          </w:p>
-        </w:tc>
-        <w:tc>
-          <w:tcPr>
-            <w:tcW w:w="1425" w:type="dxa"/>
-          </w:tcPr>
-          <w:p>
-            <w:pPr>
-              <w:widowControl/>
-              <w:spacing w:after="200" w:line="276" w:lineRule="auto"/>
-              <w:jc w:val="center"/>
-              <w:rPr>
-                <w:color w:val="auto"/>
-              </w:rPr>
-            </w:pPr>
-          </w:p>
-        </w:tc>
-        <w:tc>
-          <w:tcPr>
-            <w:tcW w:w="1290" w:type="dxa"/>
-          </w:tcPr>
-          <w:p>
-            <w:pPr>
-              <w:widowControl/>
-              <w:spacing w:after="200" w:line="276" w:lineRule="auto"/>
-              <w:jc w:val="center"/>
-              <w:rPr>
-                <w:color w:val="auto"/>
-              </w:rPr>
-            </w:pPr>
-          </w:p>
-        </w:tc>
-        <w:tc>
-          <w:tcPr>
-            <w:tcW w:w="1163" w:type="dxa"/>
+            <w:tcW w:w="991" w:type="dxa"/>
+          </w:tcPr>
+          <w:p>
+            <w:pPr>
+              <w:widowControl/>
+              <w:spacing w:after="200" w:line="276" w:lineRule="auto"/>
+              <w:jc w:val="center"/>
+              <w:rPr>
+                <w:color w:val="auto"/>
+              </w:rPr>
+            </w:pPr>
+          </w:p>
+        </w:tc>
+        <w:tc>
+          <w:tcPr>
+            <w:tcW w:w="1378" w:type="dxa"/>
+          </w:tcPr>
+          <w:p>
+            <w:pPr>
+              <w:widowControl/>
+              <w:spacing w:after="200" w:line="276" w:lineRule="auto"/>
+              <w:jc w:val="center"/>
+              <w:rPr>
+                <w:color w:val="auto"/>
+              </w:rPr>
+            </w:pPr>
+          </w:p>
+        </w:tc>
+        <w:tc>
+          <w:tcPr>
+            <w:tcW w:w="1027" w:type="dxa"/>
+          </w:tcPr>
+          <w:p>
+            <w:pPr>
+              <w:widowControl/>
+              <w:spacing w:after="200" w:line="276" w:lineRule="auto"/>
+              <w:jc w:val="center"/>
+              <w:rPr>
+                <w:color w:val="auto"/>
+              </w:rPr>
+            </w:pPr>
+          </w:p>
+        </w:tc>
+        <w:tc>
+          <w:tcPr>
+            <w:tcW w:w="1027" w:type="dxa"/>
+          </w:tcPr>
+          <w:p>
+            <w:pPr>
+              <w:widowControl/>
+              <w:spacing w:after="200" w:line="276" w:lineRule="auto"/>
+              <w:jc w:val="center"/>
+              <w:rPr>
+                <w:color w:val="auto"/>
+              </w:rPr>
+            </w:pPr>
+          </w:p>
+        </w:tc>
+        <w:tc>
+          <w:tcPr>
+            <w:tcW w:w="931" w:type="dxa"/>
+          </w:tcPr>
+          <w:p>
+            <w:pPr>
+              <w:widowControl/>
+              <w:spacing w:after="200" w:line="276" w:lineRule="auto"/>
+              <w:jc w:val="center"/>
+              <w:rPr>
+                <w:color w:val="auto"/>
+              </w:rPr>
+            </w:pPr>
+          </w:p>
+        </w:tc>
+        <w:tc>
+          <w:tcPr>
+            <w:tcW w:w="1587" w:type="dxa"/>
           </w:tcPr>
           <w:p>
             <w:pPr>
@@ -3999,26 +4209,29 @@
         </w:trPr>
         <w:tc>
           <w:tcPr>
-            <w:tcW w:w="944" w:type="dxa"/>
+            <w:tcW w:w="1555" w:type="dxa"/>
             <w:shd w:val="clear" w:color="auto" w:fill="F7CAAC" w:themeFill="accent2" w:themeFillTint="66"/>
           </w:tcPr>
           <w:p>
             <w:pPr>
-              <w:jc w:val="center"/>
-            </w:pPr>
-            <w:r>
-              <w:rPr>
-                <w:rFonts w:ascii="Arial" w:hAnsi="Arial" w:cs="Arial"/>
-                <w:sz w:val="22"/>
-                <w:szCs w:val="22"/>
-              </w:rPr>
-              <w:t>CU2</w:t>
-            </w:r>
-          </w:p>
-        </w:tc>
-        <w:tc>
-          <w:tcPr>
-            <w:tcW w:w="1242" w:type="dxa"/>
+              <w:widowControl/>
+              <w:spacing w:after="200" w:line="276" w:lineRule="auto"/>
+              <w:jc w:val="both"/>
+              <w:rPr>
+                <w:color w:val="auto"/>
+              </w:rPr>
+            </w:pPr>
+            <w:r>
+              <w:rPr>
+                <w:color w:val="auto"/>
+              </w:rPr>
+              <w:t>Mantener Cliente</w:t>
+            </w:r>
+          </w:p>
+        </w:tc>
+        <w:tc>
+          <w:tcPr>
+            <w:tcW w:w="867" w:type="dxa"/>
           </w:tcPr>
           <w:p>
             <w:pPr>
@@ -4039,67 +4252,82 @@
         </w:tc>
         <w:tc>
           <w:tcPr>
-            <w:tcW w:w="1374" w:type="dxa"/>
-          </w:tcPr>
-          <w:p>
-            <w:pPr>
-              <w:widowControl/>
-              <w:spacing w:after="200" w:line="276" w:lineRule="auto"/>
-              <w:jc w:val="center"/>
-              <w:rPr>
-                <w:color w:val="auto"/>
-              </w:rPr>
-            </w:pPr>
-          </w:p>
-        </w:tc>
-        <w:tc>
-          <w:tcPr>
-            <w:tcW w:w="1912" w:type="dxa"/>
-          </w:tcPr>
-          <w:p>
-            <w:pPr>
-              <w:widowControl/>
-              <w:spacing w:after="200" w:line="276" w:lineRule="auto"/>
-              <w:jc w:val="center"/>
-              <w:rPr>
-                <w:color w:val="auto"/>
-              </w:rPr>
-            </w:pPr>
-          </w:p>
-        </w:tc>
-        <w:tc>
-          <w:tcPr>
-            <w:tcW w:w="1425" w:type="dxa"/>
-          </w:tcPr>
-          <w:p>
-            <w:pPr>
-              <w:widowControl/>
-              <w:spacing w:after="200" w:line="276" w:lineRule="auto"/>
-              <w:jc w:val="center"/>
-              <w:rPr>
-                <w:color w:val="auto"/>
-              </w:rPr>
-            </w:pPr>
-          </w:p>
-        </w:tc>
-        <w:tc>
-          <w:tcPr>
-            <w:tcW w:w="1290" w:type="dxa"/>
-          </w:tcPr>
-          <w:p>
-            <w:pPr>
-              <w:widowControl/>
-              <w:spacing w:after="200" w:line="276" w:lineRule="auto"/>
-              <w:jc w:val="center"/>
-              <w:rPr>
-                <w:color w:val="auto"/>
-              </w:rPr>
-            </w:pPr>
-          </w:p>
-        </w:tc>
-        <w:tc>
-          <w:tcPr>
-            <w:tcW w:w="1163" w:type="dxa"/>
+            <w:tcW w:w="991" w:type="dxa"/>
+          </w:tcPr>
+          <w:p>
+            <w:pPr>
+              <w:widowControl/>
+              <w:spacing w:after="200" w:line="276" w:lineRule="auto"/>
+              <w:jc w:val="center"/>
+              <w:rPr>
+                <w:color w:val="auto"/>
+              </w:rPr>
+            </w:pPr>
+          </w:p>
+        </w:tc>
+        <w:tc>
+          <w:tcPr>
+            <w:tcW w:w="1378" w:type="dxa"/>
+          </w:tcPr>
+          <w:p>
+            <w:pPr>
+              <w:widowControl/>
+              <w:spacing w:after="200" w:line="276" w:lineRule="auto"/>
+              <w:jc w:val="center"/>
+              <w:rPr>
+                <w:color w:val="auto"/>
+              </w:rPr>
+            </w:pPr>
+          </w:p>
+        </w:tc>
+        <w:tc>
+          <w:tcPr>
+            <w:tcW w:w="1027" w:type="dxa"/>
+          </w:tcPr>
+          <w:p>
+            <w:pPr>
+              <w:widowControl/>
+              <w:spacing w:after="200" w:line="276" w:lineRule="auto"/>
+              <w:jc w:val="center"/>
+              <w:rPr>
+                <w:color w:val="auto"/>
+              </w:rPr>
+            </w:pPr>
+          </w:p>
+        </w:tc>
+        <w:tc>
+          <w:tcPr>
+            <w:tcW w:w="1027" w:type="dxa"/>
+          </w:tcPr>
+          <w:p>
+            <w:pPr>
+              <w:widowControl/>
+              <w:spacing w:after="200" w:line="276" w:lineRule="auto"/>
+              <w:jc w:val="center"/>
+              <w:rPr>
+                <w:color w:val="auto"/>
+              </w:rPr>
+            </w:pPr>
+          </w:p>
+        </w:tc>
+        <w:tc>
+          <w:tcPr>
+            <w:tcW w:w="931" w:type="dxa"/>
+          </w:tcPr>
+          <w:p>
+            <w:pPr>
+              <w:widowControl/>
+              <w:spacing w:after="200" w:line="276" w:lineRule="auto"/>
+              <w:jc w:val="center"/>
+              <w:rPr>
+                <w:color w:val="auto"/>
+              </w:rPr>
+            </w:pPr>
+          </w:p>
+        </w:tc>
+        <w:tc>
+          <w:tcPr>
+            <w:tcW w:w="1587" w:type="dxa"/>
           </w:tcPr>
           <w:p>
             <w:pPr>
@@ -4119,41 +4347,44 @@
         </w:trPr>
         <w:tc>
           <w:tcPr>
-            <w:tcW w:w="944" w:type="dxa"/>
+            <w:tcW w:w="1555" w:type="dxa"/>
             <w:shd w:val="clear" w:color="auto" w:fill="F7CAAC" w:themeFill="accent2" w:themeFillTint="66"/>
           </w:tcPr>
           <w:p>
             <w:pPr>
-              <w:jc w:val="center"/>
-            </w:pPr>
-            <w:r>
-              <w:rPr>
-                <w:rFonts w:ascii="Arial" w:hAnsi="Arial" w:cs="Arial"/>
-                <w:sz w:val="22"/>
-                <w:szCs w:val="22"/>
-              </w:rPr>
-              <w:t>CU3</w:t>
-            </w:r>
-          </w:p>
-        </w:tc>
-        <w:tc>
-          <w:tcPr>
-            <w:tcW w:w="1242" w:type="dxa"/>
-          </w:tcPr>
-          <w:p>
-            <w:pPr>
-              <w:widowControl/>
-              <w:spacing w:after="200" w:line="276" w:lineRule="auto"/>
-              <w:jc w:val="center"/>
-              <w:rPr>
-                <w:color w:val="auto"/>
-              </w:rPr>
-            </w:pPr>
-          </w:p>
-        </w:tc>
-        <w:tc>
-          <w:tcPr>
-            <w:tcW w:w="1374" w:type="dxa"/>
+              <w:widowControl/>
+              <w:spacing w:after="200" w:line="276" w:lineRule="auto"/>
+              <w:jc w:val="both"/>
+              <w:rPr>
+                <w:color w:val="auto"/>
+              </w:rPr>
+            </w:pPr>
+            <w:r>
+              <w:rPr>
+                <w:color w:val="auto"/>
+              </w:rPr>
+              <w:t>Buscar servicios</w:t>
+            </w:r>
+          </w:p>
+        </w:tc>
+        <w:tc>
+          <w:tcPr>
+            <w:tcW w:w="867" w:type="dxa"/>
+          </w:tcPr>
+          <w:p>
+            <w:pPr>
+              <w:widowControl/>
+              <w:spacing w:after="200" w:line="276" w:lineRule="auto"/>
+              <w:jc w:val="center"/>
+              <w:rPr>
+                <w:color w:val="auto"/>
+              </w:rPr>
+            </w:pPr>
+          </w:p>
+        </w:tc>
+        <w:tc>
+          <w:tcPr>
+            <w:tcW w:w="991" w:type="dxa"/>
           </w:tcPr>
           <w:p>
             <w:pPr>
@@ -4174,52 +4405,67 @@
         </w:tc>
         <w:tc>
           <w:tcPr>
-            <w:tcW w:w="1912" w:type="dxa"/>
-          </w:tcPr>
-          <w:p>
-            <w:pPr>
-              <w:widowControl/>
-              <w:spacing w:after="200" w:line="276" w:lineRule="auto"/>
-              <w:jc w:val="center"/>
-              <w:rPr>
-                <w:color w:val="auto"/>
-              </w:rPr>
-            </w:pPr>
-          </w:p>
-        </w:tc>
-        <w:tc>
-          <w:tcPr>
-            <w:tcW w:w="1425" w:type="dxa"/>
-          </w:tcPr>
-          <w:p>
-            <w:pPr>
-              <w:widowControl/>
-              <w:spacing w:after="200" w:line="276" w:lineRule="auto"/>
-              <w:jc w:val="center"/>
-              <w:rPr>
-                <w:color w:val="auto"/>
-              </w:rPr>
-            </w:pPr>
-          </w:p>
-        </w:tc>
-        <w:tc>
-          <w:tcPr>
-            <w:tcW w:w="1290" w:type="dxa"/>
-          </w:tcPr>
-          <w:p>
-            <w:pPr>
-              <w:widowControl/>
-              <w:spacing w:after="200" w:line="276" w:lineRule="auto"/>
-              <w:jc w:val="center"/>
-              <w:rPr>
-                <w:color w:val="auto"/>
-              </w:rPr>
-            </w:pPr>
-          </w:p>
-        </w:tc>
-        <w:tc>
-          <w:tcPr>
-            <w:tcW w:w="1163" w:type="dxa"/>
+            <w:tcW w:w="1378" w:type="dxa"/>
+          </w:tcPr>
+          <w:p>
+            <w:pPr>
+              <w:widowControl/>
+              <w:spacing w:after="200" w:line="276" w:lineRule="auto"/>
+              <w:jc w:val="center"/>
+              <w:rPr>
+                <w:color w:val="auto"/>
+              </w:rPr>
+            </w:pPr>
+          </w:p>
+        </w:tc>
+        <w:tc>
+          <w:tcPr>
+            <w:tcW w:w="1027" w:type="dxa"/>
+          </w:tcPr>
+          <w:p>
+            <w:pPr>
+              <w:widowControl/>
+              <w:spacing w:after="200" w:line="276" w:lineRule="auto"/>
+              <w:jc w:val="center"/>
+              <w:rPr>
+                <w:color w:val="auto"/>
+              </w:rPr>
+            </w:pPr>
+          </w:p>
+        </w:tc>
+        <w:tc>
+          <w:tcPr>
+            <w:tcW w:w="1027" w:type="dxa"/>
+          </w:tcPr>
+          <w:p>
+            <w:pPr>
+              <w:widowControl/>
+              <w:spacing w:after="200" w:line="276" w:lineRule="auto"/>
+              <w:jc w:val="center"/>
+              <w:rPr>
+                <w:color w:val="auto"/>
+              </w:rPr>
+            </w:pPr>
+          </w:p>
+        </w:tc>
+        <w:tc>
+          <w:tcPr>
+            <w:tcW w:w="931" w:type="dxa"/>
+          </w:tcPr>
+          <w:p>
+            <w:pPr>
+              <w:widowControl/>
+              <w:spacing w:after="200" w:line="276" w:lineRule="auto"/>
+              <w:jc w:val="center"/>
+              <w:rPr>
+                <w:color w:val="auto"/>
+              </w:rPr>
+            </w:pPr>
+          </w:p>
+        </w:tc>
+        <w:tc>
+          <w:tcPr>
+            <w:tcW w:w="1587" w:type="dxa"/>
           </w:tcPr>
           <w:p>
             <w:pPr>
@@ -4239,56 +4485,65 @@
         </w:trPr>
         <w:tc>
           <w:tcPr>
-            <w:tcW w:w="944" w:type="dxa"/>
+            <w:tcW w:w="1555" w:type="dxa"/>
             <w:shd w:val="clear" w:color="auto" w:fill="F7CAAC" w:themeFill="accent2" w:themeFillTint="66"/>
           </w:tcPr>
           <w:p>
             <w:pPr>
-              <w:jc w:val="center"/>
-            </w:pPr>
-            <w:r>
-              <w:rPr>
-                <w:rFonts w:ascii="Arial" w:hAnsi="Arial" w:cs="Arial"/>
-                <w:sz w:val="22"/>
-                <w:szCs w:val="22"/>
-              </w:rPr>
-              <w:t>CU4</w:t>
-            </w:r>
-          </w:p>
-        </w:tc>
-        <w:tc>
-          <w:tcPr>
-            <w:tcW w:w="1242" w:type="dxa"/>
-          </w:tcPr>
-          <w:p>
-            <w:pPr>
-              <w:widowControl/>
-              <w:spacing w:after="200" w:line="276" w:lineRule="auto"/>
-              <w:jc w:val="center"/>
-              <w:rPr>
-                <w:color w:val="auto"/>
-              </w:rPr>
-            </w:pPr>
-          </w:p>
-        </w:tc>
-        <w:tc>
-          <w:tcPr>
-            <w:tcW w:w="1374" w:type="dxa"/>
-          </w:tcPr>
-          <w:p>
-            <w:pPr>
-              <w:widowControl/>
-              <w:spacing w:after="200" w:line="276" w:lineRule="auto"/>
-              <w:jc w:val="center"/>
-              <w:rPr>
-                <w:color w:val="auto"/>
-              </w:rPr>
-            </w:pPr>
-          </w:p>
-        </w:tc>
-        <w:tc>
-          <w:tcPr>
-            <w:tcW w:w="1912" w:type="dxa"/>
+              <w:widowControl/>
+              <w:spacing w:after="200" w:line="276" w:lineRule="auto"/>
+              <w:jc w:val="both"/>
+              <w:rPr>
+                <w:color w:val="auto"/>
+              </w:rPr>
+            </w:pPr>
+            <w:r>
+              <w:rPr>
+                <w:color w:val="auto"/>
+              </w:rPr>
+              <w:t>Buscar especia</w:t>
+            </w:r>
+            <w:r>
+              <w:rPr>
+                <w:color w:val="auto"/>
+              </w:rPr>
+              <w:t>listas</w:t>
+            </w:r>
+          </w:p>
+        </w:tc>
+        <w:tc>
+          <w:tcPr>
+            <w:tcW w:w="867" w:type="dxa"/>
+          </w:tcPr>
+          <w:p>
+            <w:pPr>
+              <w:widowControl/>
+              <w:spacing w:after="200" w:line="276" w:lineRule="auto"/>
+              <w:jc w:val="center"/>
+              <w:rPr>
+                <w:color w:val="auto"/>
+              </w:rPr>
+            </w:pPr>
+          </w:p>
+        </w:tc>
+        <w:tc>
+          <w:tcPr>
+            <w:tcW w:w="991" w:type="dxa"/>
+          </w:tcPr>
+          <w:p>
+            <w:pPr>
+              <w:widowControl/>
+              <w:spacing w:after="200" w:line="276" w:lineRule="auto"/>
+              <w:jc w:val="center"/>
+              <w:rPr>
+                <w:color w:val="auto"/>
+              </w:rPr>
+            </w:pPr>
+          </w:p>
+        </w:tc>
+        <w:tc>
+          <w:tcPr>
+            <w:tcW w:w="1378" w:type="dxa"/>
           </w:tcPr>
           <w:p>
             <w:pPr>
@@ -4309,37 +4564,52 @@
         </w:tc>
         <w:tc>
           <w:tcPr>
-            <w:tcW w:w="1425" w:type="dxa"/>
-          </w:tcPr>
-          <w:p>
-            <w:pPr>
-              <w:widowControl/>
-              <w:spacing w:after="200" w:line="276" w:lineRule="auto"/>
-              <w:jc w:val="center"/>
-              <w:rPr>
-                <w:color w:val="auto"/>
-              </w:rPr>
-            </w:pPr>
-          </w:p>
-        </w:tc>
-        <w:tc>
-          <w:tcPr>
-            <w:tcW w:w="1290" w:type="dxa"/>
-          </w:tcPr>
-          <w:p>
-            <w:pPr>
-              <w:widowControl/>
-              <w:spacing w:after="200" w:line="276" w:lineRule="auto"/>
-              <w:jc w:val="center"/>
-              <w:rPr>
-                <w:color w:val="auto"/>
-              </w:rPr>
-            </w:pPr>
-          </w:p>
-        </w:tc>
-        <w:tc>
-          <w:tcPr>
-            <w:tcW w:w="1163" w:type="dxa"/>
+            <w:tcW w:w="1027" w:type="dxa"/>
+          </w:tcPr>
+          <w:p>
+            <w:pPr>
+              <w:widowControl/>
+              <w:spacing w:after="200" w:line="276" w:lineRule="auto"/>
+              <w:jc w:val="center"/>
+              <w:rPr>
+                <w:color w:val="auto"/>
+              </w:rPr>
+            </w:pPr>
+          </w:p>
+        </w:tc>
+        <w:tc>
+          <w:tcPr>
+            <w:tcW w:w="1027" w:type="dxa"/>
+          </w:tcPr>
+          <w:p>
+            <w:pPr>
+              <w:widowControl/>
+              <w:spacing w:after="200" w:line="276" w:lineRule="auto"/>
+              <w:jc w:val="center"/>
+              <w:rPr>
+                <w:color w:val="auto"/>
+              </w:rPr>
+            </w:pPr>
+          </w:p>
+        </w:tc>
+        <w:tc>
+          <w:tcPr>
+            <w:tcW w:w="931" w:type="dxa"/>
+          </w:tcPr>
+          <w:p>
+            <w:pPr>
+              <w:widowControl/>
+              <w:spacing w:after="200" w:line="276" w:lineRule="auto"/>
+              <w:jc w:val="center"/>
+              <w:rPr>
+                <w:color w:val="auto"/>
+              </w:rPr>
+            </w:pPr>
+          </w:p>
+        </w:tc>
+        <w:tc>
+          <w:tcPr>
+            <w:tcW w:w="1587" w:type="dxa"/>
           </w:tcPr>
           <w:p>
             <w:pPr>
@@ -4359,71 +4629,71 @@
         </w:trPr>
         <w:tc>
           <w:tcPr>
-            <w:tcW w:w="944" w:type="dxa"/>
+            <w:tcW w:w="1555" w:type="dxa"/>
             <w:shd w:val="clear" w:color="auto" w:fill="F7CAAC" w:themeFill="accent2" w:themeFillTint="66"/>
           </w:tcPr>
           <w:p>
             <w:pPr>
-              <w:jc w:val="center"/>
-            </w:pPr>
-            <w:r>
-              <w:rPr>
-                <w:rFonts w:ascii="Arial" w:hAnsi="Arial" w:cs="Arial"/>
-                <w:sz w:val="22"/>
-                <w:szCs w:val="22"/>
-              </w:rPr>
-              <w:t>CU5</w:t>
-            </w:r>
-          </w:p>
-        </w:tc>
-        <w:tc>
-          <w:tcPr>
-            <w:tcW w:w="1242" w:type="dxa"/>
-          </w:tcPr>
-          <w:p>
-            <w:pPr>
-              <w:widowControl/>
-              <w:spacing w:after="200" w:line="276" w:lineRule="auto"/>
-              <w:jc w:val="center"/>
-              <w:rPr>
-                <w:color w:val="auto"/>
-              </w:rPr>
-            </w:pPr>
-          </w:p>
-        </w:tc>
-        <w:tc>
-          <w:tcPr>
-            <w:tcW w:w="1374" w:type="dxa"/>
-          </w:tcPr>
-          <w:p>
-            <w:pPr>
-              <w:widowControl/>
-              <w:spacing w:after="200" w:line="276" w:lineRule="auto"/>
-              <w:jc w:val="center"/>
-              <w:rPr>
-                <w:color w:val="auto"/>
-              </w:rPr>
-            </w:pPr>
-          </w:p>
-        </w:tc>
-        <w:tc>
-          <w:tcPr>
-            <w:tcW w:w="1912" w:type="dxa"/>
-          </w:tcPr>
-          <w:p>
-            <w:pPr>
-              <w:widowControl/>
-              <w:spacing w:after="200" w:line="276" w:lineRule="auto"/>
-              <w:jc w:val="center"/>
-              <w:rPr>
-                <w:color w:val="auto"/>
-              </w:rPr>
-            </w:pPr>
-          </w:p>
-        </w:tc>
-        <w:tc>
-          <w:tcPr>
-            <w:tcW w:w="1425" w:type="dxa"/>
+              <w:widowControl/>
+              <w:spacing w:after="200" w:line="276" w:lineRule="auto"/>
+              <w:jc w:val="both"/>
+            </w:pPr>
+            <w:r>
+              <w:rPr>
+                <w:color w:val="auto"/>
+              </w:rPr>
+              <w:t>Registrar reserva</w:t>
+            </w:r>
+          </w:p>
+        </w:tc>
+        <w:tc>
+          <w:tcPr>
+            <w:tcW w:w="867" w:type="dxa"/>
+          </w:tcPr>
+          <w:p>
+            <w:pPr>
+              <w:widowControl/>
+              <w:spacing w:after="200" w:line="276" w:lineRule="auto"/>
+              <w:jc w:val="center"/>
+              <w:rPr>
+                <w:color w:val="auto"/>
+              </w:rPr>
+            </w:pPr>
+          </w:p>
+        </w:tc>
+        <w:tc>
+          <w:tcPr>
+            <w:tcW w:w="991" w:type="dxa"/>
+          </w:tcPr>
+          <w:p>
+            <w:pPr>
+              <w:widowControl/>
+              <w:spacing w:after="200" w:line="276" w:lineRule="auto"/>
+              <w:jc w:val="center"/>
+              <w:rPr>
+                <w:color w:val="auto"/>
+              </w:rPr>
+            </w:pPr>
+          </w:p>
+        </w:tc>
+        <w:tc>
+          <w:tcPr>
+            <w:tcW w:w="1378" w:type="dxa"/>
+          </w:tcPr>
+          <w:p>
+            <w:pPr>
+              <w:widowControl/>
+              <w:spacing w:after="200" w:line="276" w:lineRule="auto"/>
+              <w:jc w:val="center"/>
+              <w:rPr>
+                <w:color w:val="auto"/>
+              </w:rPr>
+            </w:pPr>
+          </w:p>
+        </w:tc>
+        <w:tc>
+          <w:tcPr>
+            <w:tcW w:w="1027" w:type="dxa"/>
           </w:tcPr>
           <w:p>
             <w:pPr>
@@ -4444,22 +4714,37 @@
         </w:tc>
         <w:tc>
           <w:tcPr>
-            <w:tcW w:w="1290" w:type="dxa"/>
-          </w:tcPr>
-          <w:p>
-            <w:pPr>
-              <w:widowControl/>
-              <w:spacing w:after="200" w:line="276" w:lineRule="auto"/>
-              <w:jc w:val="center"/>
-              <w:rPr>
-                <w:color w:val="auto"/>
-              </w:rPr>
-            </w:pPr>
-          </w:p>
-        </w:tc>
-        <w:tc>
-          <w:tcPr>
-            <w:tcW w:w="1163" w:type="dxa"/>
+            <w:tcW w:w="1027" w:type="dxa"/>
+          </w:tcPr>
+          <w:p>
+            <w:pPr>
+              <w:widowControl/>
+              <w:spacing w:after="200" w:line="276" w:lineRule="auto"/>
+              <w:jc w:val="center"/>
+              <w:rPr>
+                <w:color w:val="auto"/>
+              </w:rPr>
+            </w:pPr>
+          </w:p>
+        </w:tc>
+        <w:tc>
+          <w:tcPr>
+            <w:tcW w:w="931" w:type="dxa"/>
+          </w:tcPr>
+          <w:p>
+            <w:pPr>
+              <w:widowControl/>
+              <w:spacing w:after="200" w:line="276" w:lineRule="auto"/>
+              <w:jc w:val="center"/>
+              <w:rPr>
+                <w:color w:val="auto"/>
+              </w:rPr>
+            </w:pPr>
+          </w:p>
+        </w:tc>
+        <w:tc>
+          <w:tcPr>
+            <w:tcW w:w="1587" w:type="dxa"/>
           </w:tcPr>
           <w:p>
             <w:pPr>
@@ -4479,71 +4764,71 @@
         </w:trPr>
         <w:tc>
           <w:tcPr>
-            <w:tcW w:w="944" w:type="dxa"/>
+            <w:tcW w:w="1555" w:type="dxa"/>
             <w:shd w:val="clear" w:color="auto" w:fill="F7CAAC" w:themeFill="accent2" w:themeFillTint="66"/>
           </w:tcPr>
           <w:p>
             <w:pPr>
-              <w:jc w:val="center"/>
-            </w:pPr>
-            <w:r>
-              <w:rPr>
-                <w:rFonts w:ascii="Arial" w:hAnsi="Arial" w:cs="Arial"/>
-                <w:sz w:val="22"/>
-                <w:szCs w:val="22"/>
-              </w:rPr>
-              <w:t>CU6</w:t>
-            </w:r>
-          </w:p>
-        </w:tc>
-        <w:tc>
-          <w:tcPr>
-            <w:tcW w:w="1242" w:type="dxa"/>
-          </w:tcPr>
-          <w:p>
-            <w:pPr>
-              <w:widowControl/>
-              <w:spacing w:after="200" w:line="276" w:lineRule="auto"/>
-              <w:jc w:val="center"/>
-              <w:rPr>
-                <w:color w:val="auto"/>
-              </w:rPr>
-            </w:pPr>
-          </w:p>
-        </w:tc>
-        <w:tc>
-          <w:tcPr>
-            <w:tcW w:w="1374" w:type="dxa"/>
-          </w:tcPr>
-          <w:p>
-            <w:pPr>
-              <w:widowControl/>
-              <w:spacing w:after="200" w:line="276" w:lineRule="auto"/>
-              <w:jc w:val="center"/>
-              <w:rPr>
-                <w:color w:val="auto"/>
-              </w:rPr>
-            </w:pPr>
-          </w:p>
-        </w:tc>
-        <w:tc>
-          <w:tcPr>
-            <w:tcW w:w="1912" w:type="dxa"/>
-          </w:tcPr>
-          <w:p>
-            <w:pPr>
-              <w:widowControl/>
-              <w:spacing w:after="200" w:line="276" w:lineRule="auto"/>
-              <w:jc w:val="center"/>
-              <w:rPr>
-                <w:color w:val="auto"/>
-              </w:rPr>
-            </w:pPr>
-          </w:p>
-        </w:tc>
-        <w:tc>
-          <w:tcPr>
-            <w:tcW w:w="1425" w:type="dxa"/>
+              <w:widowControl/>
+              <w:spacing w:after="200" w:line="276" w:lineRule="auto"/>
+              <w:jc w:val="both"/>
+            </w:pPr>
+            <w:r>
+              <w:rPr>
+                <w:color w:val="auto"/>
+              </w:rPr>
+              <w:t>Mantener reserva</w:t>
+            </w:r>
+          </w:p>
+        </w:tc>
+        <w:tc>
+          <w:tcPr>
+            <w:tcW w:w="867" w:type="dxa"/>
+          </w:tcPr>
+          <w:p>
+            <w:pPr>
+              <w:widowControl/>
+              <w:spacing w:after="200" w:line="276" w:lineRule="auto"/>
+              <w:jc w:val="center"/>
+              <w:rPr>
+                <w:color w:val="auto"/>
+              </w:rPr>
+            </w:pPr>
+          </w:p>
+        </w:tc>
+        <w:tc>
+          <w:tcPr>
+            <w:tcW w:w="991" w:type="dxa"/>
+          </w:tcPr>
+          <w:p>
+            <w:pPr>
+              <w:widowControl/>
+              <w:spacing w:after="200" w:line="276" w:lineRule="auto"/>
+              <w:jc w:val="center"/>
+              <w:rPr>
+                <w:color w:val="auto"/>
+              </w:rPr>
+            </w:pPr>
+          </w:p>
+        </w:tc>
+        <w:tc>
+          <w:tcPr>
+            <w:tcW w:w="1378" w:type="dxa"/>
+          </w:tcPr>
+          <w:p>
+            <w:pPr>
+              <w:widowControl/>
+              <w:spacing w:after="200" w:line="276" w:lineRule="auto"/>
+              <w:jc w:val="center"/>
+              <w:rPr>
+                <w:color w:val="auto"/>
+              </w:rPr>
+            </w:pPr>
+          </w:p>
+        </w:tc>
+        <w:tc>
+          <w:tcPr>
+            <w:tcW w:w="1027" w:type="dxa"/>
           </w:tcPr>
           <w:p>
             <w:pPr>
@@ -4564,22 +4849,37 @@
         </w:tc>
         <w:tc>
           <w:tcPr>
-            <w:tcW w:w="1290" w:type="dxa"/>
-          </w:tcPr>
-          <w:p>
-            <w:pPr>
-              <w:widowControl/>
-              <w:spacing w:after="200" w:line="276" w:lineRule="auto"/>
-              <w:jc w:val="center"/>
-              <w:rPr>
-                <w:color w:val="auto"/>
-              </w:rPr>
-            </w:pPr>
-          </w:p>
-        </w:tc>
-        <w:tc>
-          <w:tcPr>
-            <w:tcW w:w="1163" w:type="dxa"/>
+            <w:tcW w:w="1027" w:type="dxa"/>
+          </w:tcPr>
+          <w:p>
+            <w:pPr>
+              <w:widowControl/>
+              <w:spacing w:after="200" w:line="276" w:lineRule="auto"/>
+              <w:jc w:val="center"/>
+              <w:rPr>
+                <w:color w:val="auto"/>
+              </w:rPr>
+            </w:pPr>
+          </w:p>
+        </w:tc>
+        <w:tc>
+          <w:tcPr>
+            <w:tcW w:w="931" w:type="dxa"/>
+          </w:tcPr>
+          <w:p>
+            <w:pPr>
+              <w:widowControl/>
+              <w:spacing w:after="200" w:line="276" w:lineRule="auto"/>
+              <w:jc w:val="center"/>
+              <w:rPr>
+                <w:color w:val="auto"/>
+              </w:rPr>
+            </w:pPr>
+          </w:p>
+        </w:tc>
+        <w:tc>
+          <w:tcPr>
+            <w:tcW w:w="1587" w:type="dxa"/>
           </w:tcPr>
           <w:p>
             <w:pPr>
@@ -4599,71 +4899,71 @@
         </w:trPr>
         <w:tc>
           <w:tcPr>
-            <w:tcW w:w="944" w:type="dxa"/>
+            <w:tcW w:w="1555" w:type="dxa"/>
             <w:shd w:val="clear" w:color="auto" w:fill="F7CAAC" w:themeFill="accent2" w:themeFillTint="66"/>
           </w:tcPr>
           <w:p>
             <w:pPr>
-              <w:jc w:val="center"/>
-            </w:pPr>
-            <w:r>
-              <w:rPr>
-                <w:rFonts w:ascii="Arial" w:hAnsi="Arial" w:cs="Arial"/>
-                <w:sz w:val="22"/>
-                <w:szCs w:val="22"/>
-              </w:rPr>
-              <w:t>CU7</w:t>
-            </w:r>
-          </w:p>
-        </w:tc>
-        <w:tc>
-          <w:tcPr>
-            <w:tcW w:w="1242" w:type="dxa"/>
-          </w:tcPr>
-          <w:p>
-            <w:pPr>
-              <w:widowControl/>
-              <w:spacing w:after="200" w:line="276" w:lineRule="auto"/>
-              <w:jc w:val="center"/>
-              <w:rPr>
-                <w:color w:val="auto"/>
-              </w:rPr>
-            </w:pPr>
-          </w:p>
-        </w:tc>
-        <w:tc>
-          <w:tcPr>
-            <w:tcW w:w="1374" w:type="dxa"/>
-          </w:tcPr>
-          <w:p>
-            <w:pPr>
-              <w:widowControl/>
-              <w:spacing w:after="200" w:line="276" w:lineRule="auto"/>
-              <w:jc w:val="center"/>
-              <w:rPr>
-                <w:color w:val="auto"/>
-              </w:rPr>
-            </w:pPr>
-          </w:p>
-        </w:tc>
-        <w:tc>
-          <w:tcPr>
-            <w:tcW w:w="1912" w:type="dxa"/>
-          </w:tcPr>
-          <w:p>
-            <w:pPr>
-              <w:widowControl/>
-              <w:spacing w:after="200" w:line="276" w:lineRule="auto"/>
-              <w:jc w:val="center"/>
-              <w:rPr>
-                <w:color w:val="auto"/>
-              </w:rPr>
-            </w:pPr>
-          </w:p>
-        </w:tc>
-        <w:tc>
-          <w:tcPr>
-            <w:tcW w:w="1425" w:type="dxa"/>
+              <w:widowControl/>
+              <w:spacing w:after="200" w:line="276" w:lineRule="auto"/>
+              <w:jc w:val="both"/>
+            </w:pPr>
+            <w:r>
+              <w:rPr>
+                <w:color w:val="auto"/>
+              </w:rPr>
+              <w:t>Confirmar reserva</w:t>
+            </w:r>
+          </w:p>
+        </w:tc>
+        <w:tc>
+          <w:tcPr>
+            <w:tcW w:w="867" w:type="dxa"/>
+          </w:tcPr>
+          <w:p>
+            <w:pPr>
+              <w:widowControl/>
+              <w:spacing w:after="200" w:line="276" w:lineRule="auto"/>
+              <w:jc w:val="center"/>
+              <w:rPr>
+                <w:color w:val="auto"/>
+              </w:rPr>
+            </w:pPr>
+          </w:p>
+        </w:tc>
+        <w:tc>
+          <w:tcPr>
+            <w:tcW w:w="991" w:type="dxa"/>
+          </w:tcPr>
+          <w:p>
+            <w:pPr>
+              <w:widowControl/>
+              <w:spacing w:after="200" w:line="276" w:lineRule="auto"/>
+              <w:jc w:val="center"/>
+              <w:rPr>
+                <w:color w:val="auto"/>
+              </w:rPr>
+            </w:pPr>
+          </w:p>
+        </w:tc>
+        <w:tc>
+          <w:tcPr>
+            <w:tcW w:w="1378" w:type="dxa"/>
+          </w:tcPr>
+          <w:p>
+            <w:pPr>
+              <w:widowControl/>
+              <w:spacing w:after="200" w:line="276" w:lineRule="auto"/>
+              <w:jc w:val="center"/>
+              <w:rPr>
+                <w:color w:val="auto"/>
+              </w:rPr>
+            </w:pPr>
+          </w:p>
+        </w:tc>
+        <w:tc>
+          <w:tcPr>
+            <w:tcW w:w="1027" w:type="dxa"/>
           </w:tcPr>
           <w:p>
             <w:pPr>
@@ -4684,22 +4984,37 @@
         </w:tc>
         <w:tc>
           <w:tcPr>
-            <w:tcW w:w="1290" w:type="dxa"/>
-          </w:tcPr>
-          <w:p>
-            <w:pPr>
-              <w:widowControl/>
-              <w:spacing w:after="200" w:line="276" w:lineRule="auto"/>
-              <w:jc w:val="center"/>
-              <w:rPr>
-                <w:color w:val="auto"/>
-              </w:rPr>
-            </w:pPr>
-          </w:p>
-        </w:tc>
-        <w:tc>
-          <w:tcPr>
-            <w:tcW w:w="1163" w:type="dxa"/>
+            <w:tcW w:w="1027" w:type="dxa"/>
+          </w:tcPr>
+          <w:p>
+            <w:pPr>
+              <w:widowControl/>
+              <w:spacing w:after="200" w:line="276" w:lineRule="auto"/>
+              <w:jc w:val="center"/>
+              <w:rPr>
+                <w:color w:val="auto"/>
+              </w:rPr>
+            </w:pPr>
+          </w:p>
+        </w:tc>
+        <w:tc>
+          <w:tcPr>
+            <w:tcW w:w="931" w:type="dxa"/>
+          </w:tcPr>
+          <w:p>
+            <w:pPr>
+              <w:widowControl/>
+              <w:spacing w:after="200" w:line="276" w:lineRule="auto"/>
+              <w:jc w:val="center"/>
+              <w:rPr>
+                <w:color w:val="auto"/>
+              </w:rPr>
+            </w:pPr>
+          </w:p>
+        </w:tc>
+        <w:tc>
+          <w:tcPr>
+            <w:tcW w:w="1587" w:type="dxa"/>
           </w:tcPr>
           <w:p>
             <w:pPr>
@@ -4719,71 +5034,71 @@
         </w:trPr>
         <w:tc>
           <w:tcPr>
-            <w:tcW w:w="944" w:type="dxa"/>
+            <w:tcW w:w="1555" w:type="dxa"/>
             <w:shd w:val="clear" w:color="auto" w:fill="F7CAAC" w:themeFill="accent2" w:themeFillTint="66"/>
           </w:tcPr>
           <w:p>
             <w:pPr>
-              <w:jc w:val="center"/>
-            </w:pPr>
-            <w:r>
-              <w:rPr>
-                <w:rFonts w:ascii="Arial" w:hAnsi="Arial" w:cs="Arial"/>
-                <w:sz w:val="22"/>
-                <w:szCs w:val="22"/>
-              </w:rPr>
-              <w:t>CU8</w:t>
-            </w:r>
-          </w:p>
-        </w:tc>
-        <w:tc>
-          <w:tcPr>
-            <w:tcW w:w="1242" w:type="dxa"/>
-          </w:tcPr>
-          <w:p>
-            <w:pPr>
-              <w:widowControl/>
-              <w:spacing w:after="200" w:line="276" w:lineRule="auto"/>
-              <w:jc w:val="center"/>
-              <w:rPr>
-                <w:color w:val="auto"/>
-              </w:rPr>
-            </w:pPr>
-          </w:p>
-        </w:tc>
-        <w:tc>
-          <w:tcPr>
-            <w:tcW w:w="1374" w:type="dxa"/>
-          </w:tcPr>
-          <w:p>
-            <w:pPr>
-              <w:widowControl/>
-              <w:spacing w:after="200" w:line="276" w:lineRule="auto"/>
-              <w:jc w:val="center"/>
-              <w:rPr>
-                <w:color w:val="auto"/>
-              </w:rPr>
-            </w:pPr>
-          </w:p>
-        </w:tc>
-        <w:tc>
-          <w:tcPr>
-            <w:tcW w:w="1912" w:type="dxa"/>
-          </w:tcPr>
-          <w:p>
-            <w:pPr>
-              <w:widowControl/>
-              <w:spacing w:after="200" w:line="276" w:lineRule="auto"/>
-              <w:jc w:val="center"/>
-              <w:rPr>
-                <w:color w:val="auto"/>
-              </w:rPr>
-            </w:pPr>
-          </w:p>
-        </w:tc>
-        <w:tc>
-          <w:tcPr>
-            <w:tcW w:w="1425" w:type="dxa"/>
+              <w:widowControl/>
+              <w:spacing w:after="200" w:line="276" w:lineRule="auto"/>
+              <w:jc w:val="both"/>
+            </w:pPr>
+            <w:r>
+              <w:rPr>
+                <w:color w:val="auto"/>
+              </w:rPr>
+              <w:t>Buscar reserva</w:t>
+            </w:r>
+          </w:p>
+        </w:tc>
+        <w:tc>
+          <w:tcPr>
+            <w:tcW w:w="867" w:type="dxa"/>
+          </w:tcPr>
+          <w:p>
+            <w:pPr>
+              <w:widowControl/>
+              <w:spacing w:after="200" w:line="276" w:lineRule="auto"/>
+              <w:jc w:val="center"/>
+              <w:rPr>
+                <w:color w:val="auto"/>
+              </w:rPr>
+            </w:pPr>
+          </w:p>
+        </w:tc>
+        <w:tc>
+          <w:tcPr>
+            <w:tcW w:w="991" w:type="dxa"/>
+          </w:tcPr>
+          <w:p>
+            <w:pPr>
+              <w:widowControl/>
+              <w:spacing w:after="200" w:line="276" w:lineRule="auto"/>
+              <w:jc w:val="center"/>
+              <w:rPr>
+                <w:color w:val="auto"/>
+              </w:rPr>
+            </w:pPr>
+          </w:p>
+        </w:tc>
+        <w:tc>
+          <w:tcPr>
+            <w:tcW w:w="1378" w:type="dxa"/>
+          </w:tcPr>
+          <w:p>
+            <w:pPr>
+              <w:widowControl/>
+              <w:spacing w:after="200" w:line="276" w:lineRule="auto"/>
+              <w:jc w:val="center"/>
+              <w:rPr>
+                <w:color w:val="auto"/>
+              </w:rPr>
+            </w:pPr>
+          </w:p>
+        </w:tc>
+        <w:tc>
+          <w:tcPr>
+            <w:tcW w:w="1027" w:type="dxa"/>
           </w:tcPr>
           <w:p>
             <w:pPr>
@@ -4804,22 +5119,37 @@
         </w:tc>
         <w:tc>
           <w:tcPr>
-            <w:tcW w:w="1290" w:type="dxa"/>
-          </w:tcPr>
-          <w:p>
-            <w:pPr>
-              <w:widowControl/>
-              <w:spacing w:after="200" w:line="276" w:lineRule="auto"/>
-              <w:jc w:val="center"/>
-              <w:rPr>
-                <w:color w:val="auto"/>
-              </w:rPr>
-            </w:pPr>
-          </w:p>
-        </w:tc>
-        <w:tc>
-          <w:tcPr>
-            <w:tcW w:w="1163" w:type="dxa"/>
+            <w:tcW w:w="1027" w:type="dxa"/>
+          </w:tcPr>
+          <w:p>
+            <w:pPr>
+              <w:widowControl/>
+              <w:spacing w:after="200" w:line="276" w:lineRule="auto"/>
+              <w:jc w:val="center"/>
+              <w:rPr>
+                <w:color w:val="auto"/>
+              </w:rPr>
+            </w:pPr>
+          </w:p>
+        </w:tc>
+        <w:tc>
+          <w:tcPr>
+            <w:tcW w:w="931" w:type="dxa"/>
+          </w:tcPr>
+          <w:p>
+            <w:pPr>
+              <w:widowControl/>
+              <w:spacing w:after="200" w:line="276" w:lineRule="auto"/>
+              <w:jc w:val="center"/>
+              <w:rPr>
+                <w:color w:val="auto"/>
+              </w:rPr>
+            </w:pPr>
+          </w:p>
+        </w:tc>
+        <w:tc>
+          <w:tcPr>
+            <w:tcW w:w="1587" w:type="dxa"/>
           </w:tcPr>
           <w:p>
             <w:pPr>
@@ -4839,56 +5169,65 @@
         </w:trPr>
         <w:tc>
           <w:tcPr>
-            <w:tcW w:w="944" w:type="dxa"/>
+            <w:tcW w:w="1555" w:type="dxa"/>
             <w:shd w:val="clear" w:color="auto" w:fill="F7CAAC" w:themeFill="accent2" w:themeFillTint="66"/>
           </w:tcPr>
           <w:p>
             <w:pPr>
-              <w:jc w:val="center"/>
-            </w:pPr>
-            <w:r>
-              <w:rPr>
-                <w:rFonts w:ascii="Arial" w:hAnsi="Arial" w:cs="Arial"/>
-                <w:sz w:val="22"/>
-                <w:szCs w:val="22"/>
-              </w:rPr>
-              <w:t>CU9</w:t>
-            </w:r>
-          </w:p>
-        </w:tc>
-        <w:tc>
-          <w:tcPr>
-            <w:tcW w:w="1242" w:type="dxa"/>
-          </w:tcPr>
-          <w:p>
-            <w:pPr>
-              <w:widowControl/>
-              <w:spacing w:after="200" w:line="276" w:lineRule="auto"/>
-              <w:jc w:val="center"/>
-              <w:rPr>
-                <w:color w:val="auto"/>
-              </w:rPr>
-            </w:pPr>
-          </w:p>
-        </w:tc>
-        <w:tc>
-          <w:tcPr>
-            <w:tcW w:w="1374" w:type="dxa"/>
-          </w:tcPr>
-          <w:p>
-            <w:pPr>
-              <w:widowControl/>
-              <w:spacing w:after="200" w:line="276" w:lineRule="auto"/>
-              <w:jc w:val="center"/>
-              <w:rPr>
-                <w:color w:val="auto"/>
-              </w:rPr>
-            </w:pPr>
-          </w:p>
-        </w:tc>
-        <w:tc>
-          <w:tcPr>
-            <w:tcW w:w="1912" w:type="dxa"/>
+              <w:widowControl/>
+              <w:spacing w:after="200" w:line="276" w:lineRule="auto"/>
+              <w:jc w:val="both"/>
+              <w:rPr>
+                <w:color w:val="auto"/>
+              </w:rPr>
+            </w:pPr>
+            <w:r>
+              <w:rPr>
+                <w:color w:val="auto"/>
+              </w:rPr>
+              <w:t>Registrar</w:t>
+            </w:r>
+            <w:r>
+              <w:rPr>
+                <w:color w:val="auto"/>
+              </w:rPr>
+              <w:t xml:space="preserve"> disponibilidad de especialistas</w:t>
+            </w:r>
+          </w:p>
+        </w:tc>
+        <w:tc>
+          <w:tcPr>
+            <w:tcW w:w="867" w:type="dxa"/>
+          </w:tcPr>
+          <w:p>
+            <w:pPr>
+              <w:widowControl/>
+              <w:spacing w:after="200" w:line="276" w:lineRule="auto"/>
+              <w:jc w:val="center"/>
+              <w:rPr>
+                <w:color w:val="auto"/>
+              </w:rPr>
+            </w:pPr>
+          </w:p>
+        </w:tc>
+        <w:tc>
+          <w:tcPr>
+            <w:tcW w:w="991" w:type="dxa"/>
+          </w:tcPr>
+          <w:p>
+            <w:pPr>
+              <w:widowControl/>
+              <w:spacing w:after="200" w:line="276" w:lineRule="auto"/>
+              <w:jc w:val="center"/>
+              <w:rPr>
+                <w:color w:val="auto"/>
+              </w:rPr>
+            </w:pPr>
+          </w:p>
+        </w:tc>
+        <w:tc>
+          <w:tcPr>
+            <w:tcW w:w="1378" w:type="dxa"/>
           </w:tcPr>
           <w:p>
             <w:pPr>
@@ -4909,22 +5248,37 @@
         </w:tc>
         <w:tc>
           <w:tcPr>
-            <w:tcW w:w="1425" w:type="dxa"/>
-          </w:tcPr>
-          <w:p>
-            <w:pPr>
-              <w:widowControl/>
-              <w:spacing w:after="200" w:line="276" w:lineRule="auto"/>
-              <w:jc w:val="center"/>
-              <w:rPr>
-                <w:color w:val="auto"/>
-              </w:rPr>
-            </w:pPr>
-          </w:p>
-        </w:tc>
-        <w:tc>
-          <w:tcPr>
-            <w:tcW w:w="1290" w:type="dxa"/>
+            <w:tcW w:w="1027" w:type="dxa"/>
+          </w:tcPr>
+          <w:p>
+            <w:pPr>
+              <w:widowControl/>
+              <w:spacing w:after="200" w:line="276" w:lineRule="auto"/>
+              <w:jc w:val="center"/>
+              <w:rPr>
+                <w:color w:val="auto"/>
+              </w:rPr>
+            </w:pPr>
+          </w:p>
+        </w:tc>
+        <w:tc>
+          <w:tcPr>
+            <w:tcW w:w="1027" w:type="dxa"/>
+          </w:tcPr>
+          <w:p>
+            <w:pPr>
+              <w:widowControl/>
+              <w:spacing w:after="200" w:line="276" w:lineRule="auto"/>
+              <w:jc w:val="center"/>
+              <w:rPr>
+                <w:color w:val="auto"/>
+              </w:rPr>
+            </w:pPr>
+          </w:p>
+        </w:tc>
+        <w:tc>
+          <w:tcPr>
+            <w:tcW w:w="931" w:type="dxa"/>
           </w:tcPr>
           <w:p>
             <w:pPr>
@@ -4945,7 +5299,7 @@
         </w:tc>
         <w:tc>
           <w:tcPr>
-            <w:tcW w:w="1163" w:type="dxa"/>
+            <w:tcW w:w="1587" w:type="dxa"/>
           </w:tcPr>
           <w:p>
             <w:pPr>

</xml_diff>